<commit_message>
Puertas Lógicas Sergio Avendaño
</commit_message>
<xml_diff>
--- a/Circuitos de puertas lógica NUEVO.docx
+++ b/Circuitos de puertas lógica NUEVO.docx
@@ -939,8 +939,6 @@
         </w:rPr>
         <w:t>b</w:t>
       </w:r>
-      <w:bookmarkStart w:id="0" w:name="_GoBack"/>
-      <w:bookmarkEnd w:id="0"/>
       <w:r>
         <w:rPr>
           <w:sz w:val="24"/>
@@ -965,6 +963,15 @@
         <w:t>a.b.c</w:t>
       </w:r>
       <w:proofErr w:type="spellEnd"/>
+      <w:r>
+        <w:rPr>
+          <w:sz w:val="24"/>
+          <w:szCs w:val="24"/>
+        </w:rPr>
+        <w:t xml:space="preserve"> + á.b.c</w:t>
+      </w:r>
+      <w:bookmarkStart w:id="0" w:name="_GoBack"/>
+      <w:bookmarkEnd w:id="0"/>
     </w:p>
     <w:p>
       <w:pPr>

</xml_diff>